<commit_message>
add information about pause and end the game
</commit_message>
<xml_diff>
--- a/rules.docx
+++ b/rules.docx
@@ -1,265 +1,190 @@
 
-<file path=word/document2.xml><?xml version="1.0" encoding="utf-8"?>
-<w:document xmlns:wpc="http://schemas.microsoft.com/office/word/2010/wordprocessingCanvas" xmlns:mc="http://schemas.openxmlformats.org/markup-compatibility/2006" xmlns:o="urn:schemas-microsoft-com:office:office" xmlns:r="http://schemas.openxmlformats.org/officeDocument/2006/relationships" xmlns:m="http://schemas.openxmlformats.org/officeDocument/2006/math" xmlns:v="urn:schemas-microsoft-com:vml" xmlns:wp14="http://schemas.microsoft.com/office/word/2010/wordprocessingDrawing" xmlns:wp="http://schemas.openxmlformats.org/drawingml/2006/wordprocessingDrawing" xmlns:w10="urn:schemas-microsoft-com:office:word" xmlns:w="http://schemas.openxmlformats.org/wordprocessingml/2006/main" xmlns:w14="http://schemas.microsoft.com/office/word/2010/wordml" xmlns:w15="http://schemas.microsoft.com/office/word/2012/wordml" xmlns:wpg="http://schemas.microsoft.com/office/word/2010/wordprocessingGroup" xmlns:wpi="http://schemas.microsoft.com/office/word/2010/wordprocessingInk" xmlns:wne="http://schemas.microsoft.com/office/word/2006/wordml" xmlns:wps="http://schemas.microsoft.com/office/word/2010/wordprocessingShape" mc:Ignorable="w14 w15 wp14">
+<file path=word/document.xml><?xml version="1.0" encoding="utf-8"?>
+<w:document xmlns:wpc="http://schemas.microsoft.com/office/word/2010/wordprocessingCanvas" xmlns:cx="http://schemas.microsoft.com/office/drawing/2014/chartex" xmlns:mc="http://schemas.openxmlformats.org/markup-compatibility/2006" xmlns:o="urn:schemas-microsoft-com:office:office" xmlns:r="http://schemas.openxmlformats.org/officeDocument/2006/relationships" xmlns:m="http://schemas.openxmlformats.org/officeDocument/2006/math" xmlns:v="urn:schemas-microsoft-com:vml" xmlns:wp14="http://schemas.microsoft.com/office/word/2010/wordprocessingDrawing" xmlns:wp="http://schemas.openxmlformats.org/drawingml/2006/wordprocessingDrawing" xmlns:w10="urn:schemas-microsoft-com:office:word" xmlns:w="http://schemas.openxmlformats.org/wordprocessingml/2006/main" xmlns:w14="http://schemas.microsoft.com/office/word/2010/wordml" xmlns:w15="http://schemas.microsoft.com/office/word/2012/wordml" xmlns:w16se="http://schemas.microsoft.com/office/word/2015/wordml/symex" xmlns:wpg="http://schemas.microsoft.com/office/word/2010/wordprocessingGroup" xmlns:wpi="http://schemas.microsoft.com/office/word/2010/wordprocessingInk" xmlns:wne="http://schemas.microsoft.com/office/word/2006/wordml" xmlns:wps="http://schemas.microsoft.com/office/word/2010/wordprocessingShape" mc:Ignorable="w14 w15 w16se wp14">
   <w:body>
-    <w:p w14:noSpellErr="1">
+    <w:p>
+      <w:r>
+        <w:t>Общая концепция:</w:t>
+      </w:r>
+    </w:p>
+    <w:p>
+      <w:r>
+        <w:t xml:space="preserve">Подземелье состоит из этажей, каждый из которых в свою очередь из 9 комнат с мобами, при убийстве которых открывается сундук, находящийся в комнате. В одной из комнат есть лифт на следующий этаж. Чтобы им воспользоваться надо собрать 8 ключей, которые случайным образом распределены по комнатам, и нажать o. Чтобы перейти в соседнюю комнату подойдите к одной из дверей в комнате и нажмите g. Ваша цель добраться как можно выше. Учтите количество мобов </w:t>
+      </w:r>
+      <w:proofErr w:type="gramStart"/>
+      <w:r>
+        <w:t>увеличивается</w:t>
+      </w:r>
+      <w:proofErr w:type="gramEnd"/>
+      <w:r>
+        <w:t xml:space="preserve"> как и их скорость передвижения.</w:t>
+      </w:r>
+    </w:p>
+    <w:p>
+      <w:r>
+        <w:t>Мобы:</w:t>
+      </w:r>
+    </w:p>
+    <w:p>
+      <w:r>
+        <w:t xml:space="preserve">В игре 2 вида мобов стрелки и бегуны. Первые ходят в небольшом радиусе от своего начального </w:t>
+      </w:r>
+      <w:proofErr w:type="gramStart"/>
+      <w:r>
+        <w:t>местоположения</w:t>
+      </w:r>
+      <w:proofErr w:type="gramEnd"/>
+      <w:r>
+        <w:t xml:space="preserve"> но выпускают 5 пуль раз в 1,5 секунд каждая из которых наносит малый урон. Бегуны просто преследуют вас и наносят большой урон при достижении цели.</w:t>
+      </w:r>
+    </w:p>
+    <w:p>
+      <w:proofErr w:type="spellStart"/>
+      <w:r>
+        <w:t>Дроп</w:t>
+      </w:r>
+      <w:proofErr w:type="spellEnd"/>
+      <w:r>
+        <w:t xml:space="preserve"> с сундуков:</w:t>
+      </w:r>
+    </w:p>
+    <w:p>
+      <w:r>
+        <w:t>После убийства мобов в комнате открывается сундук из которого выпадает хил и возможно ключи или апгрейд на ваши пули.</w:t>
+      </w:r>
+    </w:p>
+    <w:p>
+      <w:r>
+        <w:t>Информация о персонаже:</w:t>
+      </w:r>
+    </w:p>
+    <w:p>
+      <w:r>
+        <w:t xml:space="preserve">В левом нижнем углу находится </w:t>
+      </w:r>
+      <w:proofErr w:type="spellStart"/>
+      <w:r>
+        <w:t>миникарта</w:t>
+      </w:r>
+      <w:proofErr w:type="spellEnd"/>
+      <w:r>
+        <w:t xml:space="preserve">. </w:t>
+      </w:r>
+      <w:proofErr w:type="gramStart"/>
+      <w:r>
+        <w:t>Квадрат</w:t>
+      </w:r>
+      <w:proofErr w:type="gramEnd"/>
+      <w:r>
+        <w:t xml:space="preserve"> соответствующий комнате в котором вы находитесь горит зеленым цветом. В правом нижнем углу вы видите инвентарь. Все клетки кроме левой верхней соответствуют </w:t>
+      </w:r>
+      <w:proofErr w:type="gramStart"/>
+      <w:r>
+        <w:t>ключам(</w:t>
+      </w:r>
+      <w:proofErr w:type="gramEnd"/>
+      <w:r>
+        <w:t>когда вы подбираете ключ, то загорается соответствующая клетка). Левая верхняя загорится красным если вы найдете апгрейд для своих патронов. Также в низу расположена полоска жизней</w:t>
+      </w:r>
+    </w:p>
+    <w:p>
+      <w:r>
+        <w:t>Персонаж:</w:t>
+      </w:r>
+    </w:p>
+    <w:p>
+      <w:r>
+        <w:t xml:space="preserve">В начале игры у вас 100 </w:t>
+      </w:r>
+      <w:proofErr w:type="spellStart"/>
+      <w:r>
+        <w:t>hp</w:t>
+      </w:r>
+      <w:proofErr w:type="spellEnd"/>
+      <w:r>
+        <w:t xml:space="preserve"> которые можно пополнять при переходе на следующий этаж или с помощью </w:t>
+      </w:r>
+      <w:proofErr w:type="spellStart"/>
+      <w:r>
+        <w:t>хилок</w:t>
+      </w:r>
+      <w:proofErr w:type="spellEnd"/>
+      <w:r>
+        <w:t xml:space="preserve"> в сундуках. Для перемещения используйте клавиши </w:t>
+      </w:r>
+      <w:proofErr w:type="spellStart"/>
+      <w:proofErr w:type="gramStart"/>
+      <w:r>
+        <w:t>w,a</w:t>
+      </w:r>
+      <w:proofErr w:type="gramEnd"/>
+      <w:r>
+        <w:t>,s,d</w:t>
+      </w:r>
+      <w:proofErr w:type="spellEnd"/>
+      <w:r>
+        <w:t xml:space="preserve">; для стрельбы стрелки в соответственную сторону(пули </w:t>
+      </w:r>
+      <w:proofErr w:type="spellStart"/>
+      <w:r>
+        <w:t>ваншотят</w:t>
+      </w:r>
+      <w:proofErr w:type="spellEnd"/>
+      <w:r>
+        <w:t xml:space="preserve"> мобов). Пули не пролетают через крест в </w:t>
+      </w:r>
+      <w:proofErr w:type="gramStart"/>
+      <w:r>
+        <w:t>центре(</w:t>
+      </w:r>
+      <w:proofErr w:type="gramEnd"/>
+      <w:r>
+        <w:t>А  мобы и их пули спокойно проходят через него).</w:t>
+      </w:r>
+    </w:p>
+    <w:p>
+      <w:r>
+        <w:t xml:space="preserve">Чтобы поставить игру на паузу нажмите </w:t>
+      </w:r>
+      <w:r>
+        <w:rPr>
+          <w:lang w:val="en-US"/>
+        </w:rPr>
+        <w:t>esc</w:t>
+      </w:r>
+    </w:p>
+    <w:p>
       <w:pPr>
-        <w:pStyle w:val="Normal"/>
-        <w:bidi w:val="0"/>
-        <w:spacing w:before="0" w:beforeAutospacing="off" w:after="160" w:afterAutospacing="off" w:line="259" w:lineRule="auto"/>
-        <w:ind w:left="0" w:right="0"/>
-        <w:jc w:val="left"/>
+        <w:rPr>
+          <w:lang w:val="en-US"/>
+        </w:rPr>
       </w:pPr>
       <w:r>
-        <w:rPr/>
-        <w:t>Общая к</w:t>
-      </w:r>
-      <w:r>
-        <w:rPr/>
-        <w:t>онцепция</w:t>
-      </w:r>
-      <w:r>
-        <w:rPr/>
-        <w:t>:</w:t>
-      </w:r>
-    </w:p>
-    <w:p w14:noSpellErr="1">
-      <w:pPr>
-        <w:pStyle w:val="Normal"/>
-        <w:bidi w:val="0"/>
-        <w:spacing w:before="0" w:beforeAutospacing="off" w:after="160" w:afterAutospacing="off" w:line="259" w:lineRule="auto"/>
-        <w:ind w:left="0" w:right="0"/>
-        <w:jc w:val="left"/>
-      </w:pPr>
-      <w:r>
-        <w:rPr/>
-        <w:t xml:space="preserve">Подземелье состоит из этажей, каждый из которых в свою очередь из 9 комнат с мобами, при убийстве которых открывается сундук, находящийся в комнате. В одной из комнат есть лифт на следующий этаж. Чтобы им воспользоваться надо собрать 8 ключей, которые случайным образом распределены по комнатам, и нажать o. Чтобы перейти в соседнюю комнату подойдите к одной из дверей в комнате и нажмите g. Ваша цель добраться как можно выше. Учтите количество мобов </w:t>
-      </w:r>
-      <w:proofErr w:type="gramStart"/>
-      <w:r>
-        <w:rPr/>
-        <w:t>увеличивается</w:t>
-      </w:r>
-      <w:proofErr w:type="gramEnd"/>
-      <w:r>
-        <w:rPr/>
-        <w:t xml:space="preserve"> как и их скорость передвижения.</w:t>
-      </w:r>
-    </w:p>
-    <w:p w14:noSpellErr="1">
-      <w:pPr>
-        <w:pStyle w:val="Normal"/>
-        <w:bidi w:val="0"/>
-        <w:spacing w:before="0" w:beforeAutospacing="off" w:after="160" w:afterAutospacing="off" w:line="259" w:lineRule="auto"/>
-        <w:ind w:left="0" w:right="0"/>
-        <w:jc w:val="left"/>
-      </w:pPr>
-      <w:r>
-        <w:rPr/>
-        <w:t>Мобы:</w:t>
-      </w:r>
-    </w:p>
-    <w:p w14:noSpellErr="1">
-      <w:pPr>
-        <w:pStyle w:val="Normal"/>
-      </w:pPr>
-      <w:r>
-        <w:rPr/>
-        <w:t>В игре 2 вида мобов стрелки и б</w:t>
-      </w:r>
-      <w:r>
-        <w:rPr/>
-        <w:t>е</w:t>
-      </w:r>
-      <w:r>
-        <w:rPr/>
-        <w:t xml:space="preserve">гуны. </w:t>
-      </w:r>
-      <w:r>
-        <w:rPr/>
-        <w:t xml:space="preserve">Первые ходят в небольшом радиусе от своего начального </w:t>
-      </w:r>
-      <w:proofErr w:type="gramStart"/>
-      <w:r>
-        <w:rPr/>
-        <w:t>местоположения</w:t>
-      </w:r>
-      <w:proofErr w:type="gramEnd"/>
-      <w:r>
-        <w:rPr/>
-        <w:t xml:space="preserve"> но выпускают 5 пуль раз в 1,5 секунд каждая из которых наносит малый урон. Бегуны просто преследуют вас и наносят большой урон при достижении цели.</w:t>
-      </w:r>
-    </w:p>
-    <w:p>
-      <w:pPr>
-        <w:pStyle w:val="Normal"/>
-      </w:pPr>
-      <w:proofErr w:type="spellStart"/>
-      <w:r>
-        <w:rPr/>
-        <w:t>Дроп</w:t>
-      </w:r>
-      <w:proofErr w:type="spellEnd"/>
-      <w:r>
-        <w:rPr/>
-        <w:t xml:space="preserve"> с сундуков:</w:t>
-      </w:r>
-    </w:p>
-    <w:p w14:noSpellErr="1">
-      <w:pPr>
-        <w:pStyle w:val="Normal"/>
-      </w:pPr>
-      <w:r>
-        <w:rPr/>
-        <w:t>После убийства мобов в комнате открывается сундук из которого выпадает хил и возможно ключи или апгрейд на ваши пули.</w:t>
-      </w:r>
-    </w:p>
-    <w:p w14:noSpellErr="1">
-      <w:pPr>
-        <w:pStyle w:val="Normal"/>
-      </w:pPr>
-      <w:r>
-        <w:rPr/>
-        <w:t>Информация о персонаже:</w:t>
-      </w:r>
-    </w:p>
-    <w:p>
-      <w:r>
-        <w:rPr/>
-        <w:t xml:space="preserve">В левом нижнем углу находится </w:t>
-      </w:r>
-      <w:proofErr w:type="spellStart"/>
-      <w:r>
-        <w:rPr/>
-        <w:t>миникарта</w:t>
-      </w:r>
-      <w:proofErr w:type="spellEnd"/>
-      <w:r>
-        <w:rPr/>
-        <w:t xml:space="preserve">. </w:t>
-      </w:r>
-      <w:proofErr w:type="gramStart"/>
-      <w:r>
-        <w:rPr/>
-        <w:t>Квадрат</w:t>
-      </w:r>
-      <w:proofErr w:type="gramEnd"/>
-      <w:r>
-        <w:rPr/>
-        <w:t xml:space="preserve"> соответствующий комнате в котором вы находитесь горит зеленым цветом.</w:t>
-      </w:r>
-      <w:r>
-        <w:rPr/>
-        <w:t xml:space="preserve"> В правом нижнем углу вы видите инвентарь. Все клетки кроме левой верхней соответствуют </w:t>
-      </w:r>
-      <w:proofErr w:type="gramStart"/>
-      <w:r>
-        <w:rPr/>
-        <w:t>ключам(</w:t>
-      </w:r>
-      <w:proofErr w:type="gramEnd"/>
-      <w:r>
-        <w:rPr/>
-        <w:t>когда вы подбираете ключ, то загорается соответствующая клетка). Левая верхняя загорится красным если вы найдете апгрейд для своих патронов. Также в низу расположена полоска жизней</w:t>
-      </w:r>
-    </w:p>
-    <w:p w14:noSpellErr="1">
-      <w:pPr>
-        <w:pStyle w:val="Normal"/>
-      </w:pPr>
-      <w:r>
-        <w:rPr/>
-        <w:t>Персонаж:</w:t>
-      </w:r>
-    </w:p>
-    <w:p>
-      <w:pPr>
-        <w:pStyle w:val="Normal"/>
-      </w:pPr>
-      <w:r>
-        <w:rPr/>
-        <w:t xml:space="preserve">В начале игры у вас 100 </w:t>
-      </w:r>
-      <w:proofErr w:type="spellStart"/>
-      <w:r>
-        <w:rPr/>
-        <w:t>hp</w:t>
-      </w:r>
-      <w:proofErr w:type="spellEnd"/>
-      <w:r>
-        <w:rPr/>
-        <w:t xml:space="preserve"> которые можно пополнять при переходе на следующий этаж или с помощью </w:t>
-      </w:r>
-      <w:proofErr w:type="spellStart"/>
-      <w:r>
-        <w:rPr/>
-        <w:t>хилок</w:t>
-      </w:r>
-      <w:proofErr w:type="spellEnd"/>
-      <w:r>
-        <w:rPr/>
-        <w:t xml:space="preserve"> в сундуках. </w:t>
-      </w:r>
-      <w:r>
-        <w:rPr/>
-        <w:t xml:space="preserve">Для перемещения используйте клавиши </w:t>
-      </w:r>
-      <w:proofErr w:type="spellStart"/>
-      <w:r>
-        <w:rPr/>
-        <w:t>w,a,s,d</w:t>
-      </w:r>
-      <w:proofErr w:type="spellEnd"/>
-      <w:r>
-        <w:rPr/>
-        <w:t xml:space="preserve">; для стрельбы стрелки в соответственную сторону(пули </w:t>
-      </w:r>
-      <w:proofErr w:type="spellStart"/>
-      <w:r>
-        <w:rPr/>
-        <w:t>ваншотят</w:t>
-      </w:r>
-      <w:proofErr w:type="spellEnd"/>
-      <w:r>
-        <w:rPr/>
-        <w:t xml:space="preserve"> мобов). Пули не пролетают через крест в центре(А  моб</w:t>
-      </w:r>
-      <w:r>
-        <w:rPr/>
-        <w:t>ы</w:t>
-      </w:r>
-      <w:r>
-        <w:rPr/>
-        <w:t xml:space="preserve"> и </w:t>
-      </w:r>
-      <w:r>
-        <w:rPr/>
-        <w:t>их</w:t>
-      </w:r>
-      <w:r>
-        <w:rPr/>
-        <w:t xml:space="preserve"> </w:t>
-      </w:r>
-      <w:r>
-        <w:rPr/>
-        <w:t xml:space="preserve">пули </w:t>
-      </w:r>
-      <w:r>
-        <w:rPr/>
-        <w:t>спокойно проходят через него)</w:t>
-      </w:r>
-      <w:r>
-        <w:rPr/>
-        <w:t>.</w:t>
-      </w:r>
-    </w:p>
-    <w:p w14:noSpellErr="1">
-      <w:pPr>
-        <w:pStyle w:val="Normal"/>
-      </w:pPr>
+        <w:t xml:space="preserve">Для досрочного завершения игры нажмите </w:t>
+      </w:r>
+      <w:r>
+        <w:rPr>
+          <w:lang w:val="en-US"/>
+        </w:rPr>
+        <w:t>esc</w:t>
+      </w:r>
+      <w:r>
+        <w:t xml:space="preserve"> затем </w:t>
+      </w:r>
+      <w:r>
+        <w:rPr>
+          <w:lang w:val="en-US"/>
+        </w:rPr>
+        <w:t>enter</w:t>
+      </w:r>
+      <w:r>
+        <w:t>, но результат игры не сохранится</w:t>
+      </w:r>
+      <w:bookmarkStart w:id="0" w:name="_GoBack"/>
+      <w:bookmarkEnd w:id="0"/>
     </w:p>
     <w:sectPr>
-      <w:pgSz w:w="11906" w:h="16838" w:orient="portrait"/>
+      <w:pgSz w:w="11906" w:h="16838"/>
       <w:pgMar w:top="1440" w:right="1440" w:bottom="1440" w:left="1440" w:header="720" w:footer="720" w:gutter="0"/>
       <w:cols w:space="720"/>
       <w:docGrid w:linePitch="360"/>
@@ -269,11 +194,11 @@
 </file>
 
 <file path=word/styles.xml><?xml version="1.0" encoding="utf-8"?>
-<w:styles xmlns:wp14="http://schemas.microsoft.com/office/word/2010/wordprocessingDrawing" xmlns:mc="http://schemas.openxmlformats.org/markup-compatibility/2006" xmlns:r="http://schemas.openxmlformats.org/officeDocument/2006/relationships" xmlns:w="http://schemas.openxmlformats.org/wordprocessingml/2006/main" xmlns:w14="http://schemas.microsoft.com/office/word/2010/wordml" xmlns:w15="http://schemas.microsoft.com/office/word/2012/wordml" mc:Ignorable="w14 w15 wp14">
+<w:styles xmlns:mc="http://schemas.openxmlformats.org/markup-compatibility/2006" xmlns:r="http://schemas.openxmlformats.org/officeDocument/2006/relationships" xmlns:w="http://schemas.openxmlformats.org/wordprocessingml/2006/main" xmlns:w14="http://schemas.microsoft.com/office/word/2010/wordml" xmlns:w15="http://schemas.microsoft.com/office/word/2012/wordml" xmlns:w16se="http://schemas.microsoft.com/office/word/2015/wordml/symex" mc:Ignorable="w14 w15 w16se">
   <w:docDefaults>
     <w:rPrDefault>
       <w:rPr>
-        <w:rFonts w:asciiTheme="minorHAnsi" w:hAnsiTheme="minorHAnsi" w:eastAsiaTheme="minorHAnsi" w:cstheme="minorBidi"/>
+        <w:rFonts w:asciiTheme="minorHAnsi" w:eastAsiaTheme="minorHAnsi" w:hAnsiTheme="minorHAnsi" w:cstheme="minorBidi"/>
         <w:sz w:val="22"/>
         <w:szCs w:val="22"/>
         <w:lang w:val="ru-RU" w:eastAsia="en-US" w:bidi="ar-SA"/>
@@ -288,14 +213,14 @@
   <w:latentStyles w:defLockedState="0" w:defUIPriority="99" w:defSemiHidden="0" w:defUnhideWhenUsed="0" w:defQFormat="0" w:count="371">
     <w:lsdException w:name="Normal" w:uiPriority="0" w:qFormat="1"/>
     <w:lsdException w:name="heading 1" w:uiPriority="9" w:qFormat="1"/>
-    <w:lsdException w:name="heading 2" w:uiPriority="9" w:semiHidden="1" w:unhideWhenUsed="1" w:qFormat="1"/>
-    <w:lsdException w:name="heading 3" w:uiPriority="9" w:semiHidden="1" w:unhideWhenUsed="1" w:qFormat="1"/>
-    <w:lsdException w:name="heading 4" w:uiPriority="9" w:semiHidden="1" w:unhideWhenUsed="1" w:qFormat="1"/>
-    <w:lsdException w:name="heading 5" w:uiPriority="9" w:semiHidden="1" w:unhideWhenUsed="1" w:qFormat="1"/>
-    <w:lsdException w:name="heading 6" w:uiPriority="9" w:semiHidden="1" w:unhideWhenUsed="1" w:qFormat="1"/>
-    <w:lsdException w:name="heading 7" w:uiPriority="9" w:semiHidden="1" w:unhideWhenUsed="1" w:qFormat="1"/>
-    <w:lsdException w:name="heading 8" w:uiPriority="9" w:semiHidden="1" w:unhideWhenUsed="1" w:qFormat="1"/>
-    <w:lsdException w:name="heading 9" w:uiPriority="9" w:semiHidden="1" w:unhideWhenUsed="1" w:qFormat="1"/>
+    <w:lsdException w:name="heading 2" w:semiHidden="1" w:uiPriority="9" w:unhideWhenUsed="1" w:qFormat="1"/>
+    <w:lsdException w:name="heading 3" w:semiHidden="1" w:uiPriority="9" w:unhideWhenUsed="1" w:qFormat="1"/>
+    <w:lsdException w:name="heading 4" w:semiHidden="1" w:uiPriority="9" w:unhideWhenUsed="1" w:qFormat="1"/>
+    <w:lsdException w:name="heading 5" w:semiHidden="1" w:uiPriority="9" w:unhideWhenUsed="1" w:qFormat="1"/>
+    <w:lsdException w:name="heading 6" w:semiHidden="1" w:uiPriority="9" w:unhideWhenUsed="1" w:qFormat="1"/>
+    <w:lsdException w:name="heading 7" w:semiHidden="1" w:uiPriority="9" w:unhideWhenUsed="1" w:qFormat="1"/>
+    <w:lsdException w:name="heading 8" w:semiHidden="1" w:uiPriority="9" w:unhideWhenUsed="1" w:qFormat="1"/>
+    <w:lsdException w:name="heading 9" w:semiHidden="1" w:uiPriority="9" w:unhideWhenUsed="1" w:qFormat="1"/>
     <w:lsdException w:name="index 1" w:semiHidden="1" w:unhideWhenUsed="1"/>
     <w:lsdException w:name="index 2" w:semiHidden="1" w:unhideWhenUsed="1"/>
     <w:lsdException w:name="index 3" w:semiHidden="1" w:unhideWhenUsed="1"/>
@@ -305,22 +230,22 @@
     <w:lsdException w:name="index 7" w:semiHidden="1" w:unhideWhenUsed="1"/>
     <w:lsdException w:name="index 8" w:semiHidden="1" w:unhideWhenUsed="1"/>
     <w:lsdException w:name="index 9" w:semiHidden="1" w:unhideWhenUsed="1"/>
-    <w:lsdException w:name="toc 1" w:uiPriority="39" w:semiHidden="1" w:unhideWhenUsed="1"/>
-    <w:lsdException w:name="toc 2" w:uiPriority="39" w:semiHidden="1" w:unhideWhenUsed="1"/>
-    <w:lsdException w:name="toc 3" w:uiPriority="39" w:semiHidden="1" w:unhideWhenUsed="1"/>
-    <w:lsdException w:name="toc 4" w:uiPriority="39" w:semiHidden="1" w:unhideWhenUsed="1"/>
-    <w:lsdException w:name="toc 5" w:uiPriority="39" w:semiHidden="1" w:unhideWhenUsed="1"/>
-    <w:lsdException w:name="toc 6" w:uiPriority="39" w:semiHidden="1" w:unhideWhenUsed="1"/>
-    <w:lsdException w:name="toc 7" w:uiPriority="39" w:semiHidden="1" w:unhideWhenUsed="1"/>
-    <w:lsdException w:name="toc 8" w:uiPriority="39" w:semiHidden="1" w:unhideWhenUsed="1"/>
-    <w:lsdException w:name="toc 9" w:uiPriority="39" w:semiHidden="1" w:unhideWhenUsed="1"/>
+    <w:lsdException w:name="toc 1" w:semiHidden="1" w:uiPriority="39" w:unhideWhenUsed="1"/>
+    <w:lsdException w:name="toc 2" w:semiHidden="1" w:uiPriority="39" w:unhideWhenUsed="1"/>
+    <w:lsdException w:name="toc 3" w:semiHidden="1" w:uiPriority="39" w:unhideWhenUsed="1"/>
+    <w:lsdException w:name="toc 4" w:semiHidden="1" w:uiPriority="39" w:unhideWhenUsed="1"/>
+    <w:lsdException w:name="toc 5" w:semiHidden="1" w:uiPriority="39" w:unhideWhenUsed="1"/>
+    <w:lsdException w:name="toc 6" w:semiHidden="1" w:uiPriority="39" w:unhideWhenUsed="1"/>
+    <w:lsdException w:name="toc 7" w:semiHidden="1" w:uiPriority="39" w:unhideWhenUsed="1"/>
+    <w:lsdException w:name="toc 8" w:semiHidden="1" w:uiPriority="39" w:unhideWhenUsed="1"/>
+    <w:lsdException w:name="toc 9" w:semiHidden="1" w:uiPriority="39" w:unhideWhenUsed="1"/>
     <w:lsdException w:name="Normal Indent" w:semiHidden="1" w:unhideWhenUsed="1"/>
     <w:lsdException w:name="footnote text" w:semiHidden="1" w:unhideWhenUsed="1"/>
     <w:lsdException w:name="annotation text" w:semiHidden="1" w:unhideWhenUsed="1"/>
     <w:lsdException w:name="header" w:semiHidden="1" w:unhideWhenUsed="1"/>
     <w:lsdException w:name="footer" w:semiHidden="1" w:unhideWhenUsed="1"/>
     <w:lsdException w:name="index heading" w:semiHidden="1" w:unhideWhenUsed="1"/>
-    <w:lsdException w:name="caption" w:uiPriority="35" w:semiHidden="1" w:unhideWhenUsed="1" w:qFormat="1"/>
+    <w:lsdException w:name="caption" w:semiHidden="1" w:uiPriority="35" w:unhideWhenUsed="1" w:qFormat="1"/>
     <w:lsdException w:name="table of figures" w:semiHidden="1" w:unhideWhenUsed="1"/>
     <w:lsdException w:name="envelope address" w:semiHidden="1" w:unhideWhenUsed="1"/>
     <w:lsdException w:name="envelope return" w:semiHidden="1" w:unhideWhenUsed="1"/>
@@ -351,7 +276,7 @@
     <w:lsdException w:name="Title" w:uiPriority="10" w:qFormat="1"/>
     <w:lsdException w:name="Closing" w:semiHidden="1" w:unhideWhenUsed="1"/>
     <w:lsdException w:name="Signature" w:semiHidden="1" w:unhideWhenUsed="1"/>
-    <w:lsdException w:name="Default Paragraph Font" w:uiPriority="1" w:semiHidden="1" w:unhideWhenUsed="1"/>
+    <w:lsdException w:name="Default Paragraph Font" w:semiHidden="1" w:uiPriority="1" w:unhideWhenUsed="1"/>
     <w:lsdException w:name="Body Text" w:semiHidden="1" w:unhideWhenUsed="1"/>
     <w:lsdException w:name="Body Text Indent" w:semiHidden="1" w:unhideWhenUsed="1"/>
     <w:lsdException w:name="List Continue" w:semiHidden="1" w:unhideWhenUsed="1"/>
@@ -551,8 +476,8 @@
     <w:lsdException w:name="Subtle Reference" w:uiPriority="31" w:qFormat="1"/>
     <w:lsdException w:name="Intense Reference" w:uiPriority="32" w:qFormat="1"/>
     <w:lsdException w:name="Book Title" w:uiPriority="33" w:qFormat="1"/>
-    <w:lsdException w:name="Bibliography" w:uiPriority="37" w:semiHidden="1" w:unhideWhenUsed="1"/>
-    <w:lsdException w:name="TOC Heading" w:uiPriority="39" w:semiHidden="1" w:unhideWhenUsed="1" w:qFormat="1"/>
+    <w:lsdException w:name="Bibliography" w:semiHidden="1" w:uiPriority="37" w:unhideWhenUsed="1"/>
+    <w:lsdException w:name="TOC Heading" w:semiHidden="1" w:uiPriority="39" w:unhideWhenUsed="1" w:qFormat="1"/>
     <w:lsdException w:name="Plain Table 1" w:uiPriority="41"/>
     <w:lsdException w:name="Plain Table 2" w:uiPriority="42"/>
     <w:lsdException w:name="Plain Table 3" w:uiPriority="43"/>
@@ -658,17 +583,17 @@
     <w:lsdException w:name="List Table 6 Colorful Accent 6" w:uiPriority="51"/>
     <w:lsdException w:name="List Table 7 Colorful Accent 6" w:uiPriority="52"/>
   </w:latentStyles>
-  <w:style w:type="paragraph" w:styleId="Normal" w:default="1">
+  <w:style w:type="paragraph" w:default="1" w:styleId="a">
     <w:name w:val="Normal"/>
     <w:qFormat/>
   </w:style>
-  <w:style w:type="character" w:styleId="DefaultParagraphFont" w:default="1">
+  <w:style w:type="character" w:default="1" w:styleId="a0">
     <w:name w:val="Default Paragraph Font"/>
     <w:uiPriority w:val="1"/>
     <w:semiHidden/>
     <w:unhideWhenUsed/>
   </w:style>
-  <w:style w:type="table" w:styleId="TableNormal" w:default="1">
+  <w:style w:type="table" w:default="1" w:styleId="a1">
     <w:name w:val="Normal Table"/>
     <w:uiPriority w:val="99"/>
     <w:semiHidden/>
@@ -683,7 +608,7 @@
       </w:tblCellMar>
     </w:tblPr>
   </w:style>
-  <w:style w:type="numbering" w:styleId="NoList" w:default="1">
+  <w:style w:type="numbering" w:default="1" w:styleId="a2">
     <w:name w:val="No List"/>
     <w:uiPriority w:val="99"/>
     <w:semiHidden/>

</xml_diff>